<commit_message>
bill pdf button and stock updates
</commit_message>
<xml_diff>
--- a/wwwroot/templates/Bill.docx
+++ b/wwwroot/templates/Bill.docx
@@ -549,7 +549,25 @@
                 <w:szCs w:val="19"/>
                 <w:lang w:val="fr-MA"/>
               </w:rPr>
-              <w:t>Profit fournisseur</w:t>
+              <w:t xml:space="preserve">Profit </w:t>
+            </w:r>
+            <w:r>
+              <w:rPr>
+                <w:rFonts w:ascii="Cascadia Mono" w:hAnsi="Cascadia Mono" w:cs="Cascadia Mono"/>
+                <w:sz w:val="19"/>
+                <w:szCs w:val="19"/>
+                <w:lang w:val="fr-MA"/>
+              </w:rPr>
+              <w:t>F</w:t>
+            </w:r>
+            <w:r>
+              <w:rPr>
+                <w:rFonts w:ascii="Cascadia Mono" w:hAnsi="Cascadia Mono" w:cs="Cascadia Mono"/>
+                <w:sz w:val="19"/>
+                <w:szCs w:val="19"/>
+                <w:lang w:val="fr-MA"/>
+              </w:rPr>
+              <w:t>ournisseur</w:t>
             </w:r>
             <w:r>
               <w:rPr>

</xml_diff>